<commit_message>
book add, shaonan/Quizhou location changes, firearms add, warfare mologia units add, few cities add, shaonan dungeon mobs add
</commit_message>
<xml_diff>
--- a/City quests.docx
+++ b/City quests.docx
@@ -64,6 +64,15 @@
         </w:rPr>
         <w:t>Not so simple granny</w:t>
       </w:r>
+      <w:r>
+        <w:rPr>
+          <w:rFonts w:ascii="Times New Roman" w:hAnsi="Times New Roman" w:cs="Times New Roman"/>
+          <w:lang w:val="en-US"/>
+        </w:rPr>
+        <w:t xml:space="preserve"> --- DONE</w:t>
+      </w:r>
+      <w:bookmarkStart w:id="0" w:name="_GoBack"/>
+      <w:bookmarkEnd w:id="0"/>
     </w:p>
     <w:p>
       <w:pPr>
@@ -141,14 +150,7 @@
           <w:rFonts w:ascii="Times New Roman" w:hAnsi="Times New Roman" w:cs="Times New Roman"/>
           <w:lang w:val="en-US"/>
         </w:rPr>
-        <w:t xml:space="preserve"> </w:t>
-      </w:r>
-      <w:r>
-        <w:rPr>
-          <w:rFonts w:ascii="Times New Roman" w:hAnsi="Times New Roman" w:cs="Times New Roman"/>
-          <w:lang w:val="en-US"/>
-        </w:rPr>
-        <w:t>secretly</w:t>
+        <w:t xml:space="preserve"> secretly</w:t>
       </w:r>
       <w:r>
         <w:rPr>
@@ -254,8 +256,6 @@
         </w:rPr>
         <w:t>as little kid, who lost his parents. Locals will tell that this is a trick to lure party, so the should decide whom to trust</w:t>
       </w:r>
-      <w:bookmarkStart w:id="0" w:name="_GoBack"/>
-      <w:bookmarkEnd w:id="0"/>
     </w:p>
     <w:p>
       <w:pPr>

</xml_diff>